<commit_message>
Split Dates and Add Exploratory Analysis
</commit_message>
<xml_diff>
--- a/code/processing_code/WQprocessing.docx
+++ b/code/processing_code/WQprocessing.docx
@@ -175,7 +175,7 @@
         <w:rPr>
           <w:rStyle w:val="VerbatimChar"/>
         </w:rPr>
-        <w:t xml:space="preserve">## -- Attaching packages ------------------------------------------------ tidyverse 1.2.1 --</w:t>
+        <w:t xml:space="preserve">## -- Attaching packages ------------------------------------------------- tidyverse 1.2.1 --</w:t>
       </w:r>
     </w:p>
     <w:p>
@@ -224,7 +224,7 @@
         <w:rPr>
           <w:rStyle w:val="VerbatimChar"/>
         </w:rPr>
-        <w:t xml:space="preserve">## -- Conflicts --------------------------------------------------- tidyverse_conflicts() --</w:t>
+        <w:t xml:space="preserve">## -- Conflicts ---------------------------------------------------- tidyverse_conflicts() --</w:t>
       </w:r>
       <w:r>
         <w:br/>
@@ -9674,7 +9674,7 @@
         <w:pStyle w:val="FirstParagraph"/>
       </w:pPr>
       <w:r>
-        <w:t xml:space="preserve">Lastly, the group_name variable could be relatively interesting as well for some quality control.</w:t>
+        <w:t xml:space="preserve">The group_name variable could be relatively interesting as well for some quality control.</w:t>
       </w:r>
     </w:p>
     <w:p>
@@ -11856,7 +11856,7 @@
         <w:pStyle w:val="FirstParagraph"/>
       </w:pPr>
       <w:r>
-        <w:t xml:space="preserve">Rename the data as clean then take a final glimpse.</w:t>
+        <w:t xml:space="preserve">Lastly, we will need to break the date into three new variables Month, Day, Year for seasonal analysis.</w:t>
       </w:r>
     </w:p>
     <w:p>
@@ -11867,7 +11867,7 @@
         <w:rPr>
           <w:rStyle w:val="NormalTok"/>
         </w:rPr>
-        <w:t xml:space="preserve">WQ_clean_data &lt;-</w:t>
+        <w:t xml:space="preserve">split_dates &lt;-</w:t>
       </w:r>
       <w:r>
         <w:rPr>
@@ -11877,27 +11877,155 @@
       </w:r>
       <w:r>
         <w:rPr>
-          <w:rStyle w:val="NormalTok"/>
-        </w:rPr>
-        <w:t xml:space="preserve">group_recode</w:t>
-      </w:r>
-      <w:r>
-        <w:br/>
-      </w:r>
-      <w:r>
-        <w:br/>
-      </w:r>
-      <w:r>
-        <w:rPr>
-          <w:rStyle w:val="KeywordTok"/>
-        </w:rPr>
-        <w:t xml:space="preserve">glimpse</w:t>
-      </w:r>
-      <w:r>
-        <w:rPr>
-          <w:rStyle w:val="NormalTok"/>
-        </w:rPr>
-        <w:t xml:space="preserve">(WQ_clean_data)</w:t>
+          <w:rStyle w:val="KeywordTok"/>
+        </w:rPr>
+        <w:t xml:space="preserve">separate</w:t>
+      </w:r>
+      <w:r>
+        <w:rPr>
+          <w:rStyle w:val="NormalTok"/>
+        </w:rPr>
+        <w:t xml:space="preserve">(group_recode, </w:t>
+      </w:r>
+      <w:r>
+        <w:rPr>
+          <w:rStyle w:val="StringTok"/>
+        </w:rPr>
+        <w:t xml:space="preserve">"numeric_date"</w:t>
+      </w:r>
+      <w:r>
+        <w:rPr>
+          <w:rStyle w:val="NormalTok"/>
+        </w:rPr>
+        <w:t xml:space="preserve">, </w:t>
+      </w:r>
+      <w:r>
+        <w:rPr>
+          <w:rStyle w:val="DataTypeTok"/>
+        </w:rPr>
+        <w:t xml:space="preserve">into =</w:t>
+      </w:r>
+      <w:r>
+        <w:rPr>
+          <w:rStyle w:val="NormalTok"/>
+        </w:rPr>
+        <w:t xml:space="preserve"> </w:t>
+      </w:r>
+      <w:r>
+        <w:rPr>
+          <w:rStyle w:val="KeywordTok"/>
+        </w:rPr>
+        <w:t xml:space="preserve">c</w:t>
+      </w:r>
+      <w:r>
+        <w:rPr>
+          <w:rStyle w:val="NormalTok"/>
+        </w:rPr>
+        <w:t xml:space="preserve">(</w:t>
+      </w:r>
+      <w:r>
+        <w:rPr>
+          <w:rStyle w:val="StringTok"/>
+        </w:rPr>
+        <w:t xml:space="preserve">"Month"</w:t>
+      </w:r>
+      <w:r>
+        <w:rPr>
+          <w:rStyle w:val="NormalTok"/>
+        </w:rPr>
+        <w:t xml:space="preserve">, </w:t>
+      </w:r>
+      <w:r>
+        <w:rPr>
+          <w:rStyle w:val="StringTok"/>
+        </w:rPr>
+        <w:t xml:space="preserve">"Day"</w:t>
+      </w:r>
+      <w:r>
+        <w:rPr>
+          <w:rStyle w:val="NormalTok"/>
+        </w:rPr>
+        <w:t xml:space="preserve">, </w:t>
+      </w:r>
+      <w:r>
+        <w:rPr>
+          <w:rStyle w:val="StringTok"/>
+        </w:rPr>
+        <w:t xml:space="preserve">"Year"</w:t>
+      </w:r>
+      <w:r>
+        <w:rPr>
+          <w:rStyle w:val="NormalTok"/>
+        </w:rPr>
+        <w:t xml:space="preserve">), </w:t>
+      </w:r>
+      <w:r>
+        <w:rPr>
+          <w:rStyle w:val="DataTypeTok"/>
+        </w:rPr>
+        <w:t xml:space="preserve">sep =</w:t>
+      </w:r>
+      <w:r>
+        <w:rPr>
+          <w:rStyle w:val="NormalTok"/>
+        </w:rPr>
+        <w:t xml:space="preserve"> </w:t>
+      </w:r>
+      <w:r>
+        <w:rPr>
+          <w:rStyle w:val="StringTok"/>
+        </w:rPr>
+        <w:t xml:space="preserve">"</w:t>
+      </w:r>
+      <w:r>
+        <w:rPr>
+          <w:rStyle w:val="CharTok"/>
+        </w:rPr>
+        <w:t xml:space="preserve">\\</w:t>
+      </w:r>
+      <w:r>
+        <w:rPr>
+          <w:rStyle w:val="StringTok"/>
+        </w:rPr>
+        <w:t xml:space="preserve">."</w:t>
+      </w:r>
+      <w:r>
+        <w:rPr>
+          <w:rStyle w:val="NormalTok"/>
+        </w:rPr>
+        <w:t xml:space="preserve">, </w:t>
+      </w:r>
+      <w:r>
+        <w:rPr>
+          <w:rStyle w:val="DataTypeTok"/>
+        </w:rPr>
+        <w:t xml:space="preserve">extra =</w:t>
+      </w:r>
+      <w:r>
+        <w:rPr>
+          <w:rStyle w:val="NormalTok"/>
+        </w:rPr>
+        <w:t xml:space="preserve"> </w:t>
+      </w:r>
+      <w:r>
+        <w:rPr>
+          <w:rStyle w:val="StringTok"/>
+        </w:rPr>
+        <w:t xml:space="preserve">"drop"</w:t>
+      </w:r>
+      <w:r>
+        <w:rPr>
+          <w:rStyle w:val="NormalTok"/>
+        </w:rPr>
+        <w:t xml:space="preserve">)</w:t>
+      </w:r>
+    </w:p>
+    <w:p>
+      <w:pPr>
+        <w:pStyle w:val="FirstParagraph"/>
+      </w:pPr>
+      <w:r>
+        <w:t xml:space="preserve">Finally, rename the data as clean then take a final glimpse.</w:t>
       </w:r>
     </w:p>
     <w:p>
@@ -11906,6 +12034,47 @@
       </w:pPr>
       <w:r>
         <w:rPr>
+          <w:rStyle w:val="NormalTok"/>
+        </w:rPr>
+        <w:t xml:space="preserve">WQ_clean_data &lt;-</w:t>
+      </w:r>
+      <w:r>
+        <w:rPr>
+          <w:rStyle w:val="StringTok"/>
+        </w:rPr>
+        <w:t xml:space="preserve"> </w:t>
+      </w:r>
+      <w:r>
+        <w:rPr>
+          <w:rStyle w:val="NormalTok"/>
+        </w:rPr>
+        <w:t xml:space="preserve">split_dates</w:t>
+      </w:r>
+      <w:r>
+        <w:br/>
+      </w:r>
+      <w:r>
+        <w:br/>
+      </w:r>
+      <w:r>
+        <w:rPr>
+          <w:rStyle w:val="KeywordTok"/>
+        </w:rPr>
+        <w:t xml:space="preserve">glimpse</w:t>
+      </w:r>
+      <w:r>
+        <w:rPr>
+          <w:rStyle w:val="NormalTok"/>
+        </w:rPr>
+        <w:t xml:space="preserve">(WQ_clean_data)</w:t>
+      </w:r>
+    </w:p>
+    <w:p>
+      <w:pPr>
+        <w:pStyle w:val="SourceCode"/>
+      </w:pPr>
+      <w:r>
+        <w:rPr>
           <w:rStyle w:val="VerbatimChar"/>
         </w:rPr>
         <w:t xml:space="preserve">## Observations: 522</w:t>
@@ -11917,16 +12086,34 @@
         <w:rPr>
           <w:rStyle w:val="VerbatimChar"/>
         </w:rPr>
-        <w:t xml:space="preserve">## Variables: 13</w:t>
-      </w:r>
-      <w:r>
-        <w:br/>
-      </w:r>
-      <w:r>
-        <w:rPr>
-          <w:rStyle w:val="VerbatimChar"/>
-        </w:rPr>
-        <w:t xml:space="preserve">## $ numeric_date     &lt;chr&gt; "01.08.16", "02.08.16", "02.08.16", "02.08.16...</w:t>
+        <w:t xml:space="preserve">## Variables: 15</w:t>
+      </w:r>
+      <w:r>
+        <w:br/>
+      </w:r>
+      <w:r>
+        <w:rPr>
+          <w:rStyle w:val="VerbatimChar"/>
+        </w:rPr>
+        <w:t xml:space="preserve">## $ Month            &lt;chr&gt; "01", "02", "02", "02", "02", "02", "02", "02...</w:t>
+      </w:r>
+      <w:r>
+        <w:br/>
+      </w:r>
+      <w:r>
+        <w:rPr>
+          <w:rStyle w:val="VerbatimChar"/>
+        </w:rPr>
+        <w:t xml:space="preserve">## $ Day              &lt;chr&gt; "08", "08", "08", "08", "09", "09", "09", "12...</w:t>
+      </w:r>
+      <w:r>
+        <w:br/>
+      </w:r>
+      <w:r>
+        <w:rPr>
+          <w:rStyle w:val="VerbatimChar"/>
+        </w:rPr>
+        <w:t xml:space="preserve">## $ Year             &lt;chr&gt; "16", "16", "16", "16", "16", "16", "16", "16...</w:t>
       </w:r>
       <w:r>
         <w:br/>

</xml_diff>

<commit_message>
Objective 3 Exploratory Plots_1
</commit_message>
<xml_diff>
--- a/code/processing_code/WQprocessing.docx
+++ b/code/processing_code/WQprocessing.docx
@@ -6169,7 +6169,7 @@
         <w:pStyle w:val="FirstParagraph"/>
       </w:pPr>
       <w:r>
-        <w:t xml:space="preserve">It will also be useful to know which type of site we are looking at with out data. Of the locations visited there are three different categories of sites: Seagrass/Mangroves, Coral Reefs, Pelagic, and Patch Reef/Hardbottom. Each of these types of ecosystems have characteristic water quality differences which may be useful for comparison for the full analysis we we will code them in as well using similar code to above.</w:t>
+        <w:t xml:space="preserve">It will also be useful to know which type of site we are looking at with out data. Of the locations visited there are three different categories of sites: Seagrass/Mangroves, Coral Reefs, and Patch Reef/Hardbottom. Each of these types of ecosystems have characteristic water quality differences which may be useful for comparison for the full analysis we we will code them in as well using similar code to above.</w:t>
       </w:r>
     </w:p>
     <w:p>
@@ -7038,7 +7038,7 @@
         <w:rPr>
           <w:rStyle w:val="StringTok"/>
         </w:rPr>
-        <w:t xml:space="preserve">"Pelagic"</w:t>
+        <w:t xml:space="preserve">"Coral Reef"</w:t>
       </w:r>
       <w:r>
         <w:rPr>
@@ -8541,7 +8541,7 @@
         <w:rPr>
           <w:rStyle w:val="StringTok"/>
         </w:rPr>
-        <w:t xml:space="preserve"> "0.064"</w:t>
+        <w:t xml:space="preserve"> "0.046"</w:t>
       </w:r>
       <w:r>
         <w:br/>
@@ -8598,7 +8598,7 @@
         <w:rPr>
           <w:rStyle w:val="StringTok"/>
         </w:rPr>
-        <w:t xml:space="preserve"> "0.064"</w:t>
+        <w:t xml:space="preserve"> "0.046"</w:t>
       </w:r>
       <w:r>
         <w:br/>
@@ -8655,7 +8655,7 @@
         <w:rPr>
           <w:rStyle w:val="StringTok"/>
         </w:rPr>
-        <w:t xml:space="preserve"> "0.064"</w:t>
+        <w:t xml:space="preserve"> "0.046"</w:t>
       </w:r>
       <w:r>
         <w:br/>
@@ -8993,7 +8993,7 @@
         <w:rPr>
           <w:rStyle w:val="StringTok"/>
         </w:rPr>
-        <w:t xml:space="preserve"> "5.63"</w:t>
+        <w:t xml:space="preserve"> "5.58"</w:t>
       </w:r>
       <w:r>
         <w:br/>
@@ -9250,7 +9250,7 @@
         <w:pStyle w:val="FirstParagraph"/>
       </w:pPr>
       <w:r>
-        <w:t xml:space="preserve">Salinity looks interesting. All site should represent salt or brackish water so we should not see any values below ~10 but there is a possiblilty some fresh sites were sampled as comparison. We will leave them for now but may have to extract after some exploratory analysis.</w:t>
+        <w:t xml:space="preserve">Salinity looks interesting. All site should represent salt or brackish water so we should not see any values below ~10. Upon closer inspection of the data, there are three very low salinity measures all which come from ocean side sites. These are clear errors ad will be imputed from the mean.</w:t>
       </w:r>
     </w:p>
     <w:p>
@@ -9309,6 +9309,393 @@
           <w:rStyle w:val="VerbatimChar"/>
         </w:rPr>
         <w:t xml:space="preserve">## [29]  2.9 31.5 42.0 30.5  6.0 21.0 35.5 25.5 43.0</w:t>
+      </w:r>
+    </w:p>
+    <w:p>
+      <w:pPr>
+        <w:pStyle w:val="SourceCode"/>
+      </w:pPr>
+      <w:r>
+        <w:rPr>
+          <w:rStyle w:val="KeywordTok"/>
+        </w:rPr>
+        <w:t xml:space="preserve">mean</w:t>
+      </w:r>
+      <w:r>
+        <w:rPr>
+          <w:rStyle w:val="NormalTok"/>
+        </w:rPr>
+        <w:t xml:space="preserve">(add_site_type</w:t>
+      </w:r>
+      <w:r>
+        <w:rPr>
+          <w:rStyle w:val="OperatorTok"/>
+        </w:rPr>
+        <w:t xml:space="preserve">$</w:t>
+      </w:r>
+      <w:r>
+        <w:rPr>
+          <w:rStyle w:val="NormalTok"/>
+        </w:rPr>
+        <w:t xml:space="preserve">salinity, </w:t>
+      </w:r>
+      <w:r>
+        <w:rPr>
+          <w:rStyle w:val="DataTypeTok"/>
+        </w:rPr>
+        <w:t xml:space="preserve">na.rm =</w:t>
+      </w:r>
+      <w:r>
+        <w:rPr>
+          <w:rStyle w:val="NormalTok"/>
+        </w:rPr>
+        <w:t xml:space="preserve"> </w:t>
+      </w:r>
+      <w:r>
+        <w:rPr>
+          <w:rStyle w:val="OtherTok"/>
+        </w:rPr>
+        <w:t xml:space="preserve">TRUE</w:t>
+      </w:r>
+      <w:r>
+        <w:rPr>
+          <w:rStyle w:val="NormalTok"/>
+        </w:rPr>
+        <w:t xml:space="preserve">)</w:t>
+      </w:r>
+    </w:p>
+    <w:p>
+      <w:pPr>
+        <w:pStyle w:val="SourceCode"/>
+      </w:pPr>
+      <w:r>
+        <w:rPr>
+          <w:rStyle w:val="VerbatimChar"/>
+        </w:rPr>
+        <w:t xml:space="preserve">## [1] 33.94407</w:t>
+      </w:r>
+    </w:p>
+    <w:p>
+      <w:pPr>
+        <w:pStyle w:val="SourceCode"/>
+      </w:pPr>
+      <w:r>
+        <w:rPr>
+          <w:rStyle w:val="NormalTok"/>
+        </w:rPr>
+        <w:t xml:space="preserve">add_site_type</w:t>
+      </w:r>
+      <w:r>
+        <w:rPr>
+          <w:rStyle w:val="OperatorTok"/>
+        </w:rPr>
+        <w:t xml:space="preserve">$</w:t>
+      </w:r>
+      <w:r>
+        <w:rPr>
+          <w:rStyle w:val="NormalTok"/>
+        </w:rPr>
+        <w:t xml:space="preserve">salinity[add_site_type</w:t>
+      </w:r>
+      <w:r>
+        <w:rPr>
+          <w:rStyle w:val="OperatorTok"/>
+        </w:rPr>
+        <w:t xml:space="preserve">$</w:t>
+      </w:r>
+      <w:r>
+        <w:rPr>
+          <w:rStyle w:val="NormalTok"/>
+        </w:rPr>
+        <w:t xml:space="preserve">salinity </w:t>
+      </w:r>
+      <w:r>
+        <w:rPr>
+          <w:rStyle w:val="OperatorTok"/>
+        </w:rPr>
+        <w:t xml:space="preserve">==</w:t>
+      </w:r>
+      <w:r>
+        <w:rPr>
+          <w:rStyle w:val="StringTok"/>
+        </w:rPr>
+        <w:t xml:space="preserve"> "6"</w:t>
+      </w:r>
+      <w:r>
+        <w:rPr>
+          <w:rStyle w:val="NormalTok"/>
+        </w:rPr>
+        <w:t xml:space="preserve">] &lt;-</w:t>
+      </w:r>
+      <w:r>
+        <w:rPr>
+          <w:rStyle w:val="StringTok"/>
+        </w:rPr>
+        <w:t xml:space="preserve"> "34.1"</w:t>
+      </w:r>
+      <w:r>
+        <w:br/>
+      </w:r>
+      <w:r>
+        <w:rPr>
+          <w:rStyle w:val="NormalTok"/>
+        </w:rPr>
+        <w:t xml:space="preserve">add_site_type</w:t>
+      </w:r>
+      <w:r>
+        <w:rPr>
+          <w:rStyle w:val="OperatorTok"/>
+        </w:rPr>
+        <w:t xml:space="preserve">$</w:t>
+      </w:r>
+      <w:r>
+        <w:rPr>
+          <w:rStyle w:val="NormalTok"/>
+        </w:rPr>
+        <w:t xml:space="preserve">salinity[add_site_type</w:t>
+      </w:r>
+      <w:r>
+        <w:rPr>
+          <w:rStyle w:val="OperatorTok"/>
+        </w:rPr>
+        <w:t xml:space="preserve">$</w:t>
+      </w:r>
+      <w:r>
+        <w:rPr>
+          <w:rStyle w:val="NormalTok"/>
+        </w:rPr>
+        <w:t xml:space="preserve">salinity </w:t>
+      </w:r>
+      <w:r>
+        <w:rPr>
+          <w:rStyle w:val="OperatorTok"/>
+        </w:rPr>
+        <w:t xml:space="preserve">==</w:t>
+      </w:r>
+      <w:r>
+        <w:rPr>
+          <w:rStyle w:val="StringTok"/>
+        </w:rPr>
+        <w:t xml:space="preserve"> "2.9"</w:t>
+      </w:r>
+      <w:r>
+        <w:rPr>
+          <w:rStyle w:val="NormalTok"/>
+        </w:rPr>
+        <w:t xml:space="preserve">] &lt;-</w:t>
+      </w:r>
+      <w:r>
+        <w:rPr>
+          <w:rStyle w:val="StringTok"/>
+        </w:rPr>
+        <w:t xml:space="preserve"> "34.1"</w:t>
+      </w:r>
+      <w:r>
+        <w:br/>
+      </w:r>
+      <w:r>
+        <w:rPr>
+          <w:rStyle w:val="NormalTok"/>
+        </w:rPr>
+        <w:t xml:space="preserve">add_site_type</w:t>
+      </w:r>
+      <w:r>
+        <w:rPr>
+          <w:rStyle w:val="OperatorTok"/>
+        </w:rPr>
+        <w:t xml:space="preserve">$</w:t>
+      </w:r>
+      <w:r>
+        <w:rPr>
+          <w:rStyle w:val="NormalTok"/>
+        </w:rPr>
+        <w:t xml:space="preserve">salinity[add_site_type</w:t>
+      </w:r>
+      <w:r>
+        <w:rPr>
+          <w:rStyle w:val="OperatorTok"/>
+        </w:rPr>
+        <w:t xml:space="preserve">$</w:t>
+      </w:r>
+      <w:r>
+        <w:rPr>
+          <w:rStyle w:val="NormalTok"/>
+        </w:rPr>
+        <w:t xml:space="preserve">salinity </w:t>
+      </w:r>
+      <w:r>
+        <w:rPr>
+          <w:rStyle w:val="OperatorTok"/>
+        </w:rPr>
+        <w:t xml:space="preserve">==</w:t>
+      </w:r>
+      <w:r>
+        <w:rPr>
+          <w:rStyle w:val="StringTok"/>
+        </w:rPr>
+        <w:t xml:space="preserve"> "0"</w:t>
+      </w:r>
+      <w:r>
+        <w:rPr>
+          <w:rStyle w:val="NormalTok"/>
+        </w:rPr>
+        <w:t xml:space="preserve">] &lt;-</w:t>
+      </w:r>
+      <w:r>
+        <w:rPr>
+          <w:rStyle w:val="StringTok"/>
+        </w:rPr>
+        <w:t xml:space="preserve"> "34.1"</w:t>
+      </w:r>
+      <w:r>
+        <w:br/>
+      </w:r>
+      <w:r>
+        <w:br/>
+      </w:r>
+      <w:r>
+        <w:br/>
+      </w:r>
+      <w:r>
+        <w:rPr>
+          <w:rStyle w:val="KeywordTok"/>
+        </w:rPr>
+        <w:t xml:space="preserve">class</w:t>
+      </w:r>
+      <w:r>
+        <w:rPr>
+          <w:rStyle w:val="NormalTok"/>
+        </w:rPr>
+        <w:t xml:space="preserve">(add_site_type</w:t>
+      </w:r>
+      <w:r>
+        <w:rPr>
+          <w:rStyle w:val="OperatorTok"/>
+        </w:rPr>
+        <w:t xml:space="preserve">$</w:t>
+      </w:r>
+      <w:r>
+        <w:rPr>
+          <w:rStyle w:val="NormalTok"/>
+        </w:rPr>
+        <w:t xml:space="preserve">salinity)</w:t>
+      </w:r>
+    </w:p>
+    <w:p>
+      <w:pPr>
+        <w:pStyle w:val="SourceCode"/>
+      </w:pPr>
+      <w:r>
+        <w:rPr>
+          <w:rStyle w:val="VerbatimChar"/>
+        </w:rPr>
+        <w:t xml:space="preserve">## [1] "character"</w:t>
+      </w:r>
+    </w:p>
+    <w:p>
+      <w:pPr>
+        <w:pStyle w:val="SourceCode"/>
+      </w:pPr>
+      <w:r>
+        <w:rPr>
+          <w:rStyle w:val="NormalTok"/>
+        </w:rPr>
+        <w:t xml:space="preserve">add_site_type</w:t>
+      </w:r>
+      <w:r>
+        <w:rPr>
+          <w:rStyle w:val="OperatorTok"/>
+        </w:rPr>
+        <w:t xml:space="preserve">$</w:t>
+      </w:r>
+      <w:r>
+        <w:rPr>
+          <w:rStyle w:val="NormalTok"/>
+        </w:rPr>
+        <w:t xml:space="preserve">salinity &lt;-</w:t>
+      </w:r>
+      <w:r>
+        <w:rPr>
+          <w:rStyle w:val="StringTok"/>
+        </w:rPr>
+        <w:t xml:space="preserve"> </w:t>
+      </w:r>
+      <w:r>
+        <w:rPr>
+          <w:rStyle w:val="KeywordTok"/>
+        </w:rPr>
+        <w:t xml:space="preserve">as.numeric</w:t>
+      </w:r>
+      <w:r>
+        <w:rPr>
+          <w:rStyle w:val="NormalTok"/>
+        </w:rPr>
+        <w:t xml:space="preserve">(</w:t>
+      </w:r>
+      <w:r>
+        <w:rPr>
+          <w:rStyle w:val="KeywordTok"/>
+        </w:rPr>
+        <w:t xml:space="preserve">as.character</w:t>
+      </w:r>
+      <w:r>
+        <w:rPr>
+          <w:rStyle w:val="NormalTok"/>
+        </w:rPr>
+        <w:t xml:space="preserve">(add_site_type</w:t>
+      </w:r>
+      <w:r>
+        <w:rPr>
+          <w:rStyle w:val="OperatorTok"/>
+        </w:rPr>
+        <w:t xml:space="preserve">$</w:t>
+      </w:r>
+      <w:r>
+        <w:rPr>
+          <w:rStyle w:val="NormalTok"/>
+        </w:rPr>
+        <w:t xml:space="preserve">salinity))</w:t>
+      </w:r>
+      <w:r>
+        <w:br/>
+      </w:r>
+      <w:r>
+        <w:br/>
+      </w:r>
+      <w:r>
+        <w:rPr>
+          <w:rStyle w:val="KeywordTok"/>
+        </w:rPr>
+        <w:t xml:space="preserve">class</w:t>
+      </w:r>
+      <w:r>
+        <w:rPr>
+          <w:rStyle w:val="NormalTok"/>
+        </w:rPr>
+        <w:t xml:space="preserve">(add_site_type</w:t>
+      </w:r>
+      <w:r>
+        <w:rPr>
+          <w:rStyle w:val="OperatorTok"/>
+        </w:rPr>
+        <w:t xml:space="preserve">$</w:t>
+      </w:r>
+      <w:r>
+        <w:rPr>
+          <w:rStyle w:val="NormalTok"/>
+        </w:rPr>
+        <w:t xml:space="preserve">salinity)</w:t>
+      </w:r>
+    </w:p>
+    <w:p>
+      <w:pPr>
+        <w:pStyle w:val="SourceCode"/>
+      </w:pPr>
+      <w:r>
+        <w:rPr>
+          <w:rStyle w:val="VerbatimChar"/>
+        </w:rPr>
+        <w:t xml:space="preserve">## [1] "numeric"</w:t>
       </w:r>
     </w:p>
     <w:p>

</xml_diff>